<commit_message>
Revised Pss 96,97. Not yet published to PDF.
</commit_message>
<xml_diff>
--- a/Psalms/096.docx
+++ b/Psalms/096.docx
@@ -138,6 +138,12 @@
             <w:pPr>
               <w:pStyle w:val="EngIndEnd"/>
             </w:pPr>
+            <w:r>
+              <w:t>1 (By David, when His earth was is restored</w:t>
+            </w:r>
+            <w:r>
+              <w:t>)</w:t>
+            </w:r>
           </w:p>
         </w:tc>
         <w:tc>
@@ -318,6 +324,38 @@
           </w:tcPr>
           <w:p>
             <w:pPr>
+              <w:pStyle w:val="EnglishHangNoCoptic"/>
+            </w:pPr>
+            <w:r>
+              <w:t>The Lord reigns</w:t>
+            </w:r>
+            <w:r>
+              <w:t>, let the earth rejoice;</w:t>
+            </w:r>
+          </w:p>
+          <w:p>
+            <w:pPr>
+              <w:pStyle w:val="EnglishHangEndNoCoptic"/>
+            </w:pPr>
+            <w:r>
+              <w:tab/>
+            </w:r>
+            <w:proofErr w:type="gramStart"/>
+            <w:r>
+              <w:t>let</w:t>
+            </w:r>
+            <w:proofErr w:type="gramEnd"/>
+            <w:r>
+              <w:t xml:space="preserve"> the many </w:t>
+            </w:r>
+            <w:bookmarkStart w:id="0" w:name="_GoBack"/>
+            <w:bookmarkEnd w:id="0"/>
+            <w:r>
+              <w:t>islands be glad!</w:t>
+            </w:r>
+          </w:p>
+          <w:p>
+            <w:pPr>
               <w:pStyle w:val="EngIndEnd"/>
             </w:pPr>
           </w:p>
@@ -480,6 +518,54 @@
           </w:tcPr>
           <w:p>
             <w:pPr>
+              <w:pStyle w:val="EnglishHangNoCoptic"/>
+            </w:pPr>
+            <w:r>
+              <w:t xml:space="preserve">2 Clouds and darkness are </w:t>
+            </w:r>
+            <w:r>
+              <w:t>a</w:t>
+            </w:r>
+            <w:r>
+              <w:t>round Him;</w:t>
+            </w:r>
+          </w:p>
+          <w:p>
+            <w:pPr>
+              <w:pStyle w:val="EnglishHangEndNoCoptic"/>
+            </w:pPr>
+            <w:r>
+              <w:tab/>
+            </w:r>
+            <w:proofErr w:type="gramStart"/>
+            <w:r>
+              <w:t>righteousness</w:t>
+            </w:r>
+            <w:proofErr w:type="gramEnd"/>
+            <w:r>
+              <w:t xml:space="preserve"> and judgment</w:t>
+            </w:r>
+            <w:r>
+              <w:t xml:space="preserve"> keep</w:t>
+            </w:r>
+            <w:r>
+              <w:t xml:space="preserve"> His throne</w:t>
+            </w:r>
+            <w:r>
+              <w:t xml:space="preserve"> straight</w:t>
+            </w:r>
+            <w:r>
+              <w:rPr>
+                <w:rStyle w:val="FootnoteReference"/>
+              </w:rPr>
+              <w:footnoteReference w:id="1"/>
+            </w:r>
+            <w:r>
+              <w:t>.</w:t>
+            </w:r>
+          </w:p>
+          <w:p>
+            <w:pPr>
               <w:pStyle w:val="EngIndEnd"/>
             </w:pPr>
           </w:p>
@@ -642,6 +728,39 @@
           </w:tcPr>
           <w:p>
             <w:pPr>
+              <w:pStyle w:val="EnglishHangNoCoptic"/>
+            </w:pPr>
+            <w:r>
+              <w:t xml:space="preserve">3 Fire </w:t>
+            </w:r>
+            <w:r>
+              <w:t>will go</w:t>
+            </w:r>
+            <w:r>
+              <w:t xml:space="preserve"> before Him</w:t>
+            </w:r>
+          </w:p>
+          <w:p>
+            <w:pPr>
+              <w:pStyle w:val="EnglishHangEndNoCoptic"/>
+            </w:pPr>
+            <w:r>
+              <w:tab/>
+            </w:r>
+            <w:proofErr w:type="gramStart"/>
+            <w:r>
+              <w:t>and</w:t>
+            </w:r>
+            <w:proofErr w:type="gramEnd"/>
+            <w:r>
+              <w:t xml:space="preserve"> burn</w:t>
+            </w:r>
+            <w:r>
+              <w:t xml:space="preserve"> His enemies on every side.</w:t>
+            </w:r>
+          </w:p>
+          <w:p>
+            <w:pPr>
               <w:pStyle w:val="EngIndEnd"/>
             </w:pPr>
           </w:p>
@@ -824,6 +943,48 @@
           </w:tcPr>
           <w:p>
             <w:pPr>
+              <w:pStyle w:val="EnglishHangNoCoptic"/>
+            </w:pPr>
+            <w:r>
+              <w:t>4 His lightning</w:t>
+            </w:r>
+            <w:r>
+              <w:t xml:space="preserve"> </w:t>
+            </w:r>
+            <w:r>
+              <w:t>gave light to</w:t>
+            </w:r>
+            <w:r>
+              <w:t xml:space="preserve"> the world;</w:t>
+            </w:r>
+          </w:p>
+          <w:p>
+            <w:pPr>
+              <w:pStyle w:val="EnglishHangEndNoCoptic"/>
+            </w:pPr>
+            <w:r>
+              <w:tab/>
+            </w:r>
+            <w:proofErr w:type="gramStart"/>
+            <w:r>
+              <w:t>the</w:t>
+            </w:r>
+            <w:proofErr w:type="gramEnd"/>
+            <w:r>
+              <w:t xml:space="preserve"> earth saw</w:t>
+            </w:r>
+            <w:r>
+              <w:t xml:space="preserve"> and </w:t>
+            </w:r>
+            <w:r>
+              <w:t>shook</w:t>
+            </w:r>
+            <w:r>
+              <w:t>.</w:t>
+            </w:r>
+          </w:p>
+          <w:p>
+            <w:pPr>
               <w:pStyle w:val="EngIndEnd"/>
             </w:pPr>
           </w:p>
@@ -995,6 +1156,7 @@
               <w:pStyle w:val="EnglishHangEndNoCoptic"/>
             </w:pPr>
             <w:r>
+              <w:lastRenderedPageBreak/>
               <w:tab/>
             </w:r>
             <w:proofErr w:type="gramStart"/>
@@ -1003,23 +1165,57 @@
             </w:r>
             <w:proofErr w:type="gramEnd"/>
             <w:r>
-              <w:t xml:space="preserve"> the presence of the Lord of </w:t>
-            </w:r>
+              <w:t xml:space="preserve"> the presence of the Lord of all the earth.</w:t>
+            </w:r>
+          </w:p>
+          <w:p>
+            <w:pPr>
+              <w:pStyle w:val="CoptIndEnd"/>
+            </w:pPr>
+          </w:p>
+        </w:tc>
+        <w:tc>
+          <w:tcPr>
+            <w:tcW w:w="613" w:type="pct"/>
+          </w:tcPr>
+          <w:p>
+            <w:pPr>
+              <w:pStyle w:val="EnglishHangNoCoptic"/>
+            </w:pPr>
             <w:r>
               <w:lastRenderedPageBreak/>
-              <w:t>all the earth.</w:t>
-            </w:r>
-          </w:p>
-          <w:p>
-            <w:pPr>
-              <w:pStyle w:val="CoptIndEnd"/>
-            </w:pPr>
-          </w:p>
-        </w:tc>
-        <w:tc>
-          <w:tcPr>
-            <w:tcW w:w="613" w:type="pct"/>
-          </w:tcPr>
+              <w:t>5 The mountains melt</w:t>
+            </w:r>
+            <w:r>
+              <w:t>ed</w:t>
+            </w:r>
+            <w:r>
+              <w:t xml:space="preserve"> like wax </w:t>
+            </w:r>
+            <w:r>
+              <w:t>before</w:t>
+            </w:r>
+            <w:r>
+              <w:t xml:space="preserve"> the Lord’s presence,</w:t>
+            </w:r>
+          </w:p>
+          <w:p>
+            <w:pPr>
+              <w:pStyle w:val="EnglishHangEndNoCoptic"/>
+            </w:pPr>
+            <w:r>
+              <w:lastRenderedPageBreak/>
+              <w:tab/>
+            </w:r>
+            <w:proofErr w:type="gramStart"/>
+            <w:r>
+              <w:t>before</w:t>
+            </w:r>
+            <w:proofErr w:type="gramEnd"/>
+            <w:r>
+              <w:t xml:space="preserve"> the presence of the Lord of all the earth.</w:t>
+            </w:r>
+          </w:p>
           <w:p>
             <w:pPr>
               <w:pStyle w:val="EngIndEnd"/>
@@ -1032,11 +1228,12 @@
           </w:tcPr>
           <w:p>
             <w:r>
-              <w:t xml:space="preserve">The mountains melted like wax from before the face of the Lord, from before the face of the Lord of all the </w:t>
-            </w:r>
-            <w:r>
               <w:lastRenderedPageBreak/>
-              <w:t>earth.</w:t>
+              <w:t xml:space="preserve">The mountains melted like wax from </w:t>
+            </w:r>
+            <w:r>
+              <w:lastRenderedPageBreak/>
+              <w:t>before the face of the Lord, from before the face of the Lord of all the earth.</w:t>
             </w:r>
           </w:p>
         </w:tc>
@@ -1052,7 +1249,11 @@
           </w:tcPr>
           <w:p>
             <w:r>
-              <w:t>The hills melted like wax at the presence of the Lord, at the presence of the Lord of the whole earth.</w:t>
+              <w:t xml:space="preserve">The hills melted like wax at the </w:t>
+            </w:r>
+            <w:r>
+              <w:lastRenderedPageBreak/>
+              <w:t>presence of the Lord, at the presence of the Lord of the whole earth.</w:t>
             </w:r>
           </w:p>
         </w:tc>
@@ -1065,6 +1266,7 @@
               <w:pStyle w:val="EngIndEnd"/>
             </w:pPr>
             <w:r>
+              <w:lastRenderedPageBreak/>
               <w:t xml:space="preserve">The mountains melted like wax </w:t>
             </w:r>
             <w:r>
@@ -1096,11 +1298,11 @@
             </w:pPr>
             <w:r>
               <w:lastRenderedPageBreak/>
-              <w:t xml:space="preserve">The mountains melted like wax at the presence of the Lord, at the </w:t>
+              <w:t xml:space="preserve">The mountains melted like wax at </w:t>
             </w:r>
             <w:r>
               <w:lastRenderedPageBreak/>
-              <w:t>presence of the Lord of the whole earth.</w:t>
+              <w:t>the presence of the Lord, at the presence of the Lord of the whole earth.</w:t>
             </w:r>
           </w:p>
         </w:tc>
@@ -1129,7 +1331,18 @@
                 <w:shd w:val="clear" w:color="auto" w:fill="FFFFFF"/>
               </w:rPr>
               <w:lastRenderedPageBreak/>
-              <w:t>The mountains melted like wax at the presence of the Lord,</w:t>
+              <w:t xml:space="preserve">The mountains melted like wax </w:t>
+            </w:r>
+            <w:r>
+              <w:rPr>
+                <w:rFonts w:ascii="Tahoma" w:eastAsia="Times New Roman" w:hAnsi="Tahoma" w:cs="Tahoma"/>
+                <w:color w:val="2E1308"/>
+                <w:sz w:val="24"/>
+                <w:szCs w:val="24"/>
+                <w:shd w:val="clear" w:color="auto" w:fill="FFFFFF"/>
+              </w:rPr>
+              <w:lastRenderedPageBreak/>
+              <w:t>at the presence of the Lord,</w:t>
             </w:r>
           </w:p>
           <w:p>
@@ -1153,18 +1366,7 @@
                 <w:szCs w:val="24"/>
                 <w:shd w:val="clear" w:color="auto" w:fill="FFFFFF"/>
               </w:rPr>
-              <w:t xml:space="preserve">At the presence of the Lord of </w:t>
-            </w:r>
-            <w:r>
-              <w:rPr>
-                <w:rFonts w:ascii="Tahoma" w:eastAsia="Times New Roman" w:hAnsi="Tahoma" w:cs="Tahoma"/>
-                <w:color w:val="2E1308"/>
-                <w:sz w:val="24"/>
-                <w:szCs w:val="24"/>
-                <w:shd w:val="clear" w:color="auto" w:fill="FFFFFF"/>
-              </w:rPr>
-              <w:lastRenderedPageBreak/>
-              <w:t>all the earth.</w:t>
+              <w:t>At the presence of the Lord of all the earth.</w:t>
             </w:r>
             <w:proofErr w:type="gramEnd"/>
           </w:p>
@@ -1203,7 +1405,7 @@
               <w:rPr>
                 <w:rStyle w:val="FootnoteReference"/>
               </w:rPr>
-              <w:footnoteReference w:id="1"/>
+              <w:footnoteReference w:id="2"/>
             </w:r>
           </w:p>
           <w:p>
@@ -1216,6 +1418,51 @@
           <w:tcPr>
             <w:tcW w:w="613" w:type="pct"/>
           </w:tcPr>
+          <w:p>
+            <w:pPr>
+              <w:pStyle w:val="EnglishHangNoCoptic"/>
+            </w:pPr>
+            <w:r>
+              <w:t xml:space="preserve">6 The heavens </w:t>
+            </w:r>
+            <w:r>
+              <w:t>proclaimed</w:t>
+            </w:r>
+            <w:r>
+              <w:t xml:space="preserve"> His </w:t>
+            </w:r>
+            <w:r>
+              <w:t>righteousness</w:t>
+            </w:r>
+            <w:r>
+              <w:t>,</w:t>
+            </w:r>
+          </w:p>
+          <w:p>
+            <w:pPr>
+              <w:pStyle w:val="EnglishHangEndNoCoptic"/>
+            </w:pPr>
+            <w:r>
+              <w:tab/>
+            </w:r>
+            <w:proofErr w:type="gramStart"/>
+            <w:r>
+              <w:t>and</w:t>
+            </w:r>
+            <w:proofErr w:type="gramEnd"/>
+            <w:r>
+              <w:t xml:space="preserve"> all the peoples beheld</w:t>
+            </w:r>
+            <w:r>
+              <w:t xml:space="preserve"> His glory.</w:t>
+            </w:r>
+            <w:r>
+              <w:rPr>
+                <w:rStyle w:val="FootnoteReference"/>
+              </w:rPr>
+              <w:footnoteReference w:id="3"/>
+            </w:r>
+          </w:p>
           <w:p>
             <w:pPr>
               <w:pStyle w:val="EngIndEnd"/>
@@ -1389,6 +1636,72 @@
           </w:tcPr>
           <w:p>
             <w:pPr>
+              <w:pStyle w:val="EnglishHangNoCoptic"/>
+            </w:pPr>
+            <w:r>
+              <w:t>7 Let all who worship</w:t>
+            </w:r>
+            <w:r>
+              <w:rPr>
+                <w:rStyle w:val="FootnoteReference"/>
+              </w:rPr>
+              <w:footnoteReference w:id="4"/>
+            </w:r>
+            <w:r>
+              <w:t xml:space="preserve"> carved images</w:t>
+            </w:r>
+          </w:p>
+          <w:p>
+            <w:pPr>
+              <w:pStyle w:val="EnglishHangNoCoptic"/>
+            </w:pPr>
+            <w:r>
+              <w:tab/>
+            </w:r>
+            <w:proofErr w:type="gramStart"/>
+            <w:r>
+              <w:t>and</w:t>
+            </w:r>
+            <w:proofErr w:type="gramEnd"/>
+            <w:r>
+              <w:t xml:space="preserve"> boast of their idols be </w:t>
+            </w:r>
+            <w:r>
+              <w:t>put to shame</w:t>
+            </w:r>
+            <w:r>
+              <w:t>.</w:t>
+            </w:r>
+          </w:p>
+          <w:p>
+            <w:pPr>
+              <w:pStyle w:val="EnglishHangEndNoCoptic"/>
+            </w:pPr>
+            <w:r>
+              <w:tab/>
+              <w:t>Worship</w:t>
+            </w:r>
+            <w:r>
+              <w:rPr>
+                <w:rStyle w:val="FootnoteReference"/>
+              </w:rPr>
+              <w:footnoteReference w:id="5"/>
+            </w:r>
+            <w:r>
+              <w:t xml:space="preserve"> H</w:t>
+            </w:r>
+            <w:r>
+              <w:t>im, all His a</w:t>
+            </w:r>
+            <w:r>
+              <w:t>ngels</w:t>
+            </w:r>
+            <w:r>
+              <w:t>!</w:t>
+            </w:r>
+          </w:p>
+          <w:p>
+            <w:pPr>
               <w:pStyle w:val="EngIndEnd"/>
             </w:pPr>
           </w:p>
@@ -1605,6 +1918,38 @@
           </w:tcPr>
           <w:p>
             <w:pPr>
+              <w:pStyle w:val="EnglishHangNoCoptic"/>
+            </w:pPr>
+            <w:r>
+              <w:t>8 Zion heard and was glad,</w:t>
+            </w:r>
+          </w:p>
+          <w:p>
+            <w:pPr>
+              <w:pStyle w:val="EnglishHangNoCoptic"/>
+            </w:pPr>
+            <w:r>
+              <w:tab/>
+              <w:t xml:space="preserve">and </w:t>
+            </w:r>
+            <w:r>
+              <w:t>the daughters of Judah rejoiced</w:t>
+            </w:r>
+          </w:p>
+          <w:p>
+            <w:pPr>
+              <w:pStyle w:val="EnglishHangEndNoCoptic"/>
+            </w:pPr>
+            <w:r>
+              <w:tab/>
+              <w:t xml:space="preserve">because of </w:t>
+            </w:r>
+            <w:r>
+              <w:t>Your judgments, O Lord;</w:t>
+            </w:r>
+          </w:p>
+          <w:p>
+            <w:pPr>
               <w:pStyle w:val="EngIndEnd"/>
             </w:pPr>
           </w:p>
@@ -1767,6 +2112,7 @@
               <w:pStyle w:val="EnglishHangNoCoptic"/>
             </w:pPr>
             <w:r>
+              <w:lastRenderedPageBreak/>
               <w:t xml:space="preserve">9 For </w:t>
             </w:r>
             <w:r>
@@ -1793,25 +2139,67 @@
               <w:t>are</w:t>
             </w:r>
             <w:r>
+              <w:t xml:space="preserve"> exalted far above all gods.</w:t>
+            </w:r>
+          </w:p>
+          <w:p>
+            <w:pPr>
+              <w:pStyle w:val="EnglishHangNoCoptic"/>
+            </w:pPr>
+          </w:p>
+        </w:tc>
+        <w:tc>
+          <w:tcPr>
+            <w:tcW w:w="613" w:type="pct"/>
+          </w:tcPr>
+          <w:p>
+            <w:pPr>
+              <w:pStyle w:val="EnglishHangNoCoptic"/>
+            </w:pPr>
+            <w:r>
+              <w:t>9 f</w:t>
+            </w:r>
+            <w:r>
+              <w:t xml:space="preserve">or </w:t>
+            </w:r>
+            <w:r>
+              <w:t>You</w:t>
+            </w:r>
+            <w:r>
+              <w:t xml:space="preserve"> are the Lo</w:t>
+            </w:r>
+            <w:r>
+              <w:t>rd Most High over all the earth,</w:t>
+            </w:r>
+          </w:p>
+          <w:p>
+            <w:pPr>
+              <w:pStyle w:val="EnglishHangEndNoCoptic"/>
+            </w:pPr>
+            <w:r>
+              <w:tab/>
+            </w:r>
+            <w:r>
+              <w:t>You</w:t>
+            </w:r>
+            <w:r>
+              <w:t xml:space="preserve"> </w:t>
+            </w:r>
+            <w:r>
+              <w:t>are</w:t>
+            </w:r>
+            <w:r>
               <w:t xml:space="preserve"> exalted far above all </w:t>
             </w:r>
             <w:r>
-              <w:lastRenderedPageBreak/>
+              <w:t xml:space="preserve">the </w:t>
+            </w:r>
+            <w:r>
               <w:t>gods.</w:t>
             </w:r>
           </w:p>
           <w:p>
             <w:pPr>
-              <w:pStyle w:val="EnglishHangNoCoptic"/>
-            </w:pPr>
-          </w:p>
-        </w:tc>
-        <w:tc>
-          <w:tcPr>
-            <w:tcW w:w="613" w:type="pct"/>
-          </w:tcPr>
-          <w:p>
-            <w:pPr>
               <w:pStyle w:val="EngIndEnd"/>
             </w:pPr>
           </w:p>
@@ -1822,11 +2210,7 @@
           </w:tcPr>
           <w:p>
             <w:r>
-              <w:t xml:space="preserve">For Thou art the Lord, Who is exalted above all the earth: Thou art exalted </w:t>
-            </w:r>
-            <w:r>
-              <w:lastRenderedPageBreak/>
-              <w:t xml:space="preserve">exceedingly above all gods.  </w:t>
+              <w:t xml:space="preserve">For Thou art the Lord, Who is exalted above all the earth: Thou art exalted exceedingly above all gods.  </w:t>
             </w:r>
           </w:p>
         </w:tc>
@@ -1850,11 +2234,7 @@
             </w:r>
             <w:proofErr w:type="gramEnd"/>
             <w:r>
-              <w:t xml:space="preserve"> Thou art exalted far </w:t>
-            </w:r>
-            <w:r>
-              <w:lastRenderedPageBreak/>
-              <w:t>above all gods.</w:t>
+              <w:t xml:space="preserve"> Thou art exalted far above all gods.</w:t>
             </w:r>
           </w:p>
         </w:tc>
@@ -1867,12 +2247,7 @@
               <w:pStyle w:val="EngIndEnd"/>
             </w:pPr>
             <w:r>
-              <w:lastRenderedPageBreak/>
-              <w:t xml:space="preserve">Because you are the Lord most </w:t>
-            </w:r>
-            <w:r>
-              <w:lastRenderedPageBreak/>
-              <w:t>high over all the earth,</w:t>
+              <w:t>Because you are the Lord most high over all the earth,</w:t>
             </w:r>
           </w:p>
           <w:p>
@@ -1898,7 +2273,6 @@
               <w:pStyle w:val="EngIndEnd"/>
             </w:pPr>
             <w:r>
-              <w:lastRenderedPageBreak/>
               <w:t>For thou art Lord most high over all the earth</w:t>
             </w:r>
             <w:proofErr w:type="gramStart"/>
@@ -1907,11 +2281,7 @@
             </w:r>
             <w:proofErr w:type="gramEnd"/>
             <w:r>
-              <w:t xml:space="preserve"> thou art greatly exalted </w:t>
-            </w:r>
-            <w:r>
-              <w:lastRenderedPageBreak/>
-              <w:t>above all gods.</w:t>
+              <w:t xml:space="preserve"> thou art greatly exalted above all gods.</w:t>
             </w:r>
           </w:p>
         </w:tc>
@@ -1939,7 +2309,6 @@
                 <w:szCs w:val="24"/>
                 <w:shd w:val="clear" w:color="auto" w:fill="FFFFFF"/>
               </w:rPr>
-              <w:lastRenderedPageBreak/>
               <w:t>For You are the Lord Most High over all the earth,</w:t>
             </w:r>
           </w:p>
@@ -1964,18 +2333,7 @@
                 <w:szCs w:val="24"/>
                 <w:shd w:val="clear" w:color="auto" w:fill="FFFFFF"/>
               </w:rPr>
-              <w:t xml:space="preserve">Exalted exceedingly over all the </w:t>
-            </w:r>
-            <w:r>
-              <w:rPr>
-                <w:rFonts w:ascii="Tahoma" w:eastAsia="Times New Roman" w:hAnsi="Tahoma" w:cs="Tahoma"/>
-                <w:color w:val="2E1308"/>
-                <w:sz w:val="24"/>
-                <w:szCs w:val="24"/>
-                <w:shd w:val="clear" w:color="auto" w:fill="FFFFFF"/>
-              </w:rPr>
-              <w:lastRenderedPageBreak/>
-              <w:t>gods.</w:t>
+              <w:t>Exalted exceedingly over all the gods.</w:t>
             </w:r>
             <w:proofErr w:type="gramEnd"/>
           </w:p>
@@ -1991,7 +2349,6 @@
               <w:pStyle w:val="EnglishHangNoCoptic"/>
             </w:pPr>
             <w:r>
-              <w:lastRenderedPageBreak/>
               <w:t>10 You who love the Lord, hate evil;</w:t>
             </w:r>
           </w:p>
@@ -2025,6 +2382,50 @@
           </w:tcPr>
           <w:p>
             <w:pPr>
+              <w:pStyle w:val="EnglishHangNoCoptic"/>
+            </w:pPr>
+            <w:r>
+              <w:t>10 You who love the Lord, hate evil;</w:t>
+            </w:r>
+          </w:p>
+          <w:p>
+            <w:pPr>
+              <w:pStyle w:val="EnglishHangNoCoptic"/>
+            </w:pPr>
+            <w:r>
+              <w:tab/>
+              <w:t xml:space="preserve">the Lord guards the </w:t>
+            </w:r>
+            <w:r>
+              <w:t>souls</w:t>
+            </w:r>
+            <w:r>
+              <w:rPr>
+                <w:rStyle w:val="FootnoteReference"/>
+              </w:rPr>
+              <w:footnoteReference w:id="6"/>
+            </w:r>
+            <w:r>
+              <w:t xml:space="preserve"> of His saints;</w:t>
+            </w:r>
+          </w:p>
+          <w:p>
+            <w:pPr>
+              <w:pStyle w:val="EnglishHangEndNoCoptic"/>
+            </w:pPr>
+            <w:r>
+              <w:tab/>
+              <w:t xml:space="preserve">He </w:t>
+            </w:r>
+            <w:r>
+              <w:t>will deliver them from the hand</w:t>
+            </w:r>
+            <w:r>
+              <w:t xml:space="preserve"> of sinners.</w:t>
+            </w:r>
+          </w:p>
+          <w:p>
+            <w:pPr>
               <w:pStyle w:val="EngIndEnd"/>
             </w:pPr>
           </w:p>
@@ -2252,6 +2653,30 @@
           </w:tcPr>
           <w:p>
             <w:pPr>
+              <w:pStyle w:val="EnglishHangNoCoptic"/>
+            </w:pPr>
+            <w:r>
+              <w:t>11 Light dawned for the righteous,</w:t>
+            </w:r>
+          </w:p>
+          <w:p>
+            <w:pPr>
+              <w:pStyle w:val="EnglishHangEndNoCoptic"/>
+            </w:pPr>
+            <w:r>
+              <w:tab/>
+            </w:r>
+            <w:proofErr w:type="gramStart"/>
+            <w:r>
+              <w:t>and</w:t>
+            </w:r>
+            <w:proofErr w:type="gramEnd"/>
+            <w:r>
+              <w:t xml:space="preserve"> joy for the upright in heart.</w:t>
+            </w:r>
+          </w:p>
+          <w:p>
+            <w:pPr>
               <w:pStyle w:val="EngIndEnd"/>
             </w:pPr>
           </w:p>
@@ -2434,6 +2859,54 @@
           </w:tcPr>
           <w:p>
             <w:pPr>
+              <w:pStyle w:val="EnglishHangNoCoptic"/>
+            </w:pPr>
+            <w:r>
+              <w:t xml:space="preserve">12 </w:t>
+            </w:r>
+            <w:r>
+              <w:t>Be glad</w:t>
+            </w:r>
+            <w:r>
+              <w:t xml:space="preserve"> in the Lord, </w:t>
+            </w:r>
+            <w:r>
+              <w:t xml:space="preserve">O </w:t>
+            </w:r>
+            <w:r>
+              <w:t>you righteous,</w:t>
+            </w:r>
+          </w:p>
+          <w:p>
+            <w:pPr>
+              <w:pStyle w:val="EnglishHangEndNoCoptic"/>
+            </w:pPr>
+            <w:r>
+              <w:tab/>
+            </w:r>
+            <w:proofErr w:type="gramStart"/>
+            <w:r>
+              <w:t>and</w:t>
+            </w:r>
+            <w:proofErr w:type="gramEnd"/>
+            <w:r>
+              <w:t xml:space="preserve"> </w:t>
+            </w:r>
+            <w:r>
+              <w:t>confess [Him]</w:t>
+            </w:r>
+            <w:r>
+              <w:rPr>
+                <w:rStyle w:val="FootnoteReference"/>
+              </w:rPr>
+              <w:footnoteReference w:id="7"/>
+            </w:r>
+            <w:r>
+              <w:t xml:space="preserve"> at the remembrance of His holiness.</w:t>
+            </w:r>
+          </w:p>
+          <w:p>
+            <w:pPr>
               <w:pStyle w:val="EngIndEnd"/>
             </w:pPr>
           </w:p>
@@ -2564,8 +3037,6 @@
               </w:rPr>
               <w:t xml:space="preserve"> give thanks at the remembrance of His holiness.</w:t>
             </w:r>
-            <w:bookmarkStart w:id="0" w:name="_GoBack"/>
-            <w:bookmarkEnd w:id="0"/>
           </w:p>
         </w:tc>
       </w:tr>
@@ -2645,6 +3116,22 @@
         <w:footnoteRef/>
       </w:r>
       <w:r>
+        <w:t xml:space="preserve"> [JS] or are the establishment/restoration of His throne.”</w:t>
+      </w:r>
+    </w:p>
+  </w:footnote>
+  <w:footnote w:id="2">
+    <w:p>
+      <w:pPr>
+        <w:pStyle w:val="footnote"/>
+      </w:pPr>
+      <w:r>
+        <w:rPr>
+          <w:rStyle w:val="FootnoteReference"/>
+        </w:rPr>
+        <w:footnoteRef/>
+      </w:r>
+      <w:r>
         <w:t xml:space="preserve"> Cp. </w:t>
       </w:r>
       <w:proofErr w:type="spellStart"/>
@@ -2670,6 +3157,110 @@
       <w:proofErr w:type="gramEnd"/>
       <w:r>
         <w:t xml:space="preserve"> Cor. 4:6; Jn. 1:14; 6:40; 17:22-24.</w:t>
+      </w:r>
+    </w:p>
+  </w:footnote>
+  <w:footnote w:id="3">
+    <w:p>
+      <w:pPr>
+        <w:pStyle w:val="footnote"/>
+      </w:pPr>
+      <w:r>
+        <w:rPr>
+          <w:rStyle w:val="FootnoteReference"/>
+        </w:rPr>
+        <w:footnoteRef/>
+      </w:r>
+      <w:r>
+        <w:t xml:space="preserve"> Cp. </w:t>
+      </w:r>
+      <w:proofErr w:type="spellStart"/>
+      <w:r>
+        <w:t>Pss</w:t>
+      </w:r>
+      <w:proofErr w:type="spellEnd"/>
+      <w:r>
+        <w:t>. 32:5b</w:t>
+      </w:r>
+      <w:proofErr w:type="gramStart"/>
+      <w:r>
+        <w:t>;</w:t>
+      </w:r>
+      <w:proofErr w:type="gramEnd"/>
+      <w:r>
+        <w:t xml:space="preserve"> 84:10b. Rom. 1:19-21; </w:t>
+      </w:r>
+      <w:proofErr w:type="gramStart"/>
+      <w:r>
+        <w:t>2</w:t>
+      </w:r>
+      <w:proofErr w:type="gramEnd"/>
+      <w:r>
+        <w:t xml:space="preserve"> Cor. 4:6; Jn. 1:14; 6:40; 17:22-24.</w:t>
+      </w:r>
+    </w:p>
+  </w:footnote>
+  <w:footnote w:id="4">
+    <w:p>
+      <w:pPr>
+        <w:pStyle w:val="footnote"/>
+      </w:pPr>
+      <w:r>
+        <w:rPr>
+          <w:rStyle w:val="FootnoteReference"/>
+        </w:rPr>
+        <w:footnoteRef/>
+      </w:r>
+      <w:r>
+        <w:t xml:space="preserve"> [JS] “do obeisance to”</w:t>
+      </w:r>
+    </w:p>
+  </w:footnote>
+  <w:footnote w:id="5">
+    <w:p>
+      <w:pPr>
+        <w:pStyle w:val="footnote"/>
+      </w:pPr>
+      <w:r>
+        <w:rPr>
+          <w:rStyle w:val="FootnoteReference"/>
+        </w:rPr>
+        <w:footnoteRef/>
+      </w:r>
+      <w:r>
+        <w:t xml:space="preserve"> [JS] “do obeisance to”</w:t>
+      </w:r>
+    </w:p>
+  </w:footnote>
+  <w:footnote w:id="6">
+    <w:p>
+      <w:pPr>
+        <w:pStyle w:val="footnote"/>
+      </w:pPr>
+      <w:r>
+        <w:rPr>
+          <w:rStyle w:val="FootnoteReference"/>
+        </w:rPr>
+        <w:footnoteRef/>
+      </w:r>
+      <w:r>
+        <w:t xml:space="preserve"> [JS] Fr. Lazarus has “lives”</w:t>
+      </w:r>
+    </w:p>
+  </w:footnote>
+  <w:footnote w:id="7">
+    <w:p>
+      <w:pPr>
+        <w:pStyle w:val="footnote"/>
+      </w:pPr>
+      <w:r>
+        <w:rPr>
+          <w:rStyle w:val="FootnoteReference"/>
+        </w:rPr>
+        <w:footnoteRef/>
+      </w:r>
+      <w:r>
+        <w:t xml:space="preserve"> [JS] the word includes the concepts of confessing Him, thanking Him, and praising Him. “Thankfully confess Him with praise.”</w:t>
       </w:r>
     </w:p>
   </w:footnote>
@@ -4650,7 +5241,7 @@
 </file>
 
 <file path=customXml/itemProps1.xml><?xml version="1.0" encoding="utf-8"?>
-<ds:datastoreItem xmlns:ds="http://schemas.openxmlformats.org/officeDocument/2006/customXml" ds:itemID="{92F09F33-8CDE-4264-88EA-4EF904C101C0}">
+<ds:datastoreItem xmlns:ds="http://schemas.openxmlformats.org/officeDocument/2006/customXml" ds:itemID="{F31BC217-CE33-4AD8-A122-9974B05DD2E3}">
   <ds:schemaRefs>
     <ds:schemaRef ds:uri="http://schemas.openxmlformats.org/officeDocument/2006/bibliography"/>
   </ds:schemaRefs>

</xml_diff>